<commit_message>
General updates and Lec05
</commit_message>
<xml_diff>
--- a/Lec02/EASS-Lec02-Natalie.docx
+++ b/Lec02/EASS-Lec02-Natalie.docx
@@ -275,13 +275,8 @@
         <w:t xml:space="preserve"> באמצעות </w:t>
       </w:r>
       <w:r>
-        <w:t xml:space="preserve">REST/HTTP </w:t>
-      </w:r>
-      <w:proofErr w:type="spellStart"/>
-      <w:r>
-        <w:t>fastapi</w:t>
-      </w:r>
-      <w:proofErr w:type="spellEnd"/>
+        <w:t>REST/HTTP fastapi</w:t>
+      </w:r>
       <w:r>
         <w:rPr>
           <w:rFonts w:hint="cs"/>
@@ -289,14 +284,12 @@
         </w:rPr>
         <w:t xml:space="preserve">+ </w:t>
       </w:r>
-      <w:proofErr w:type="spellStart"/>
       <w:r>
         <w:t>D</w:t>
       </w:r>
       <w:r>
         <w:t>ockerization</w:t>
       </w:r>
-      <w:proofErr w:type="spellEnd"/>
       <w:r>
         <w:rPr>
           <w:rFonts w:hint="cs"/>
@@ -336,13 +329,8 @@
         <w:t xml:space="preserve"> באמצעות </w:t>
       </w:r>
       <w:r>
-        <w:t>react/</w:t>
-      </w:r>
-      <w:proofErr w:type="spellStart"/>
-      <w:r>
-        <w:t>streamlit</w:t>
-      </w:r>
-      <w:proofErr w:type="spellEnd"/>
+        <w:t>react/streamlit</w:t>
+      </w:r>
       <w:r>
         <w:rPr>
           <w:rFonts w:hint="cs"/>
@@ -654,15 +642,7 @@
         </w:numPr>
       </w:pPr>
       <w:r>
-        <w:t xml:space="preserve">You Aren’t </w:t>
-      </w:r>
-      <w:proofErr w:type="spellStart"/>
-      <w:r>
-        <w:t>Gonna</w:t>
-      </w:r>
-      <w:proofErr w:type="spellEnd"/>
-      <w:r>
-        <w:t xml:space="preserve"> Need It (YAGNI)</w:t>
+        <w:t>You Aren’t Gonna Need It (YAGNI)</w:t>
       </w:r>
       <w:r>
         <w:rPr>
@@ -1259,26 +1239,14 @@
         </w:numPr>
       </w:pPr>
       <w:r>
-        <w:t>Dockerhub/</w:t>
-      </w:r>
-      <w:proofErr w:type="gramStart"/>
-      <w:r>
-        <w:t>Registry</w:t>
-      </w:r>
-      <w:r>
-        <w:rPr>
-          <w:rFonts w:hint="cs"/>
-          <w:rtl/>
-        </w:rPr>
-        <w:t xml:space="preserve"> :</w:t>
-      </w:r>
-      <w:proofErr w:type="gramEnd"/>
-      <w:r>
-        <w:rPr>
-          <w:rFonts w:hint="cs"/>
-          <w:rtl/>
-        </w:rPr>
-        <w:t xml:space="preserve"> פנייה לענן שבו שמורים אימג'ים.</w:t>
+        <w:t>Dockerhub/Registry</w:t>
+      </w:r>
+      <w:r>
+        <w:rPr>
+          <w:rFonts w:hint="cs"/>
+          <w:rtl/>
+        </w:rPr>
+        <w:t xml:space="preserve"> : פנייה לענן שבו שמורים אימג'ים.</w:t>
       </w:r>
     </w:p>
     <w:p>
@@ -1289,26 +1257,15 @@
           <w:numId w:val="10"/>
         </w:numPr>
       </w:pPr>
-      <w:proofErr w:type="spellStart"/>
-      <w:proofErr w:type="gramStart"/>
       <w:r>
         <w:t>Dockerfile</w:t>
       </w:r>
-      <w:proofErr w:type="spellEnd"/>
-      <w:r>
-        <w:rPr>
-          <w:rFonts w:hint="cs"/>
-          <w:rtl/>
-        </w:rPr>
-        <w:t xml:space="preserve"> :</w:t>
-      </w:r>
-      <w:proofErr w:type="gramEnd"/>
-      <w:r>
-        <w:rPr>
-          <w:rFonts w:hint="cs"/>
-          <w:rtl/>
-        </w:rPr>
-        <w:t xml:space="preserve"> מגדיר מה יהיה ב</w:t>
+      <w:r>
+        <w:rPr>
+          <w:rFonts w:hint="cs"/>
+          <w:rtl/>
+        </w:rPr>
+        <w:t xml:space="preserve"> : מגדיר מה יהיה ב</w:t>
       </w:r>
       <w:r>
         <w:t>docker</w:t>
@@ -1330,26 +1287,14 @@
         </w:numPr>
       </w:pPr>
       <w:r>
-        <w:t xml:space="preserve">docker </w:t>
-      </w:r>
-      <w:proofErr w:type="gramStart"/>
-      <w:r>
-        <w:t>build</w:t>
-      </w:r>
-      <w:r>
-        <w:rPr>
-          <w:rFonts w:hint="cs"/>
-          <w:rtl/>
-        </w:rPr>
-        <w:t xml:space="preserve"> :</w:t>
-      </w:r>
-      <w:proofErr w:type="gramEnd"/>
-      <w:r>
-        <w:rPr>
-          <w:rFonts w:hint="cs"/>
-          <w:rtl/>
-        </w:rPr>
-        <w:t xml:space="preserve"> בונה </w:t>
+        <w:t>docker build</w:t>
+      </w:r>
+      <w:r>
+        <w:rPr>
+          <w:rFonts w:hint="cs"/>
+          <w:rtl/>
+        </w:rPr>
+        <w:t xml:space="preserve"> : בונה </w:t>
       </w:r>
       <w:r>
         <w:t>image</w:t>
@@ -1361,11 +1306,9 @@
         </w:rPr>
         <w:t xml:space="preserve"> מה-</w:t>
       </w:r>
-      <w:proofErr w:type="spellStart"/>
       <w:r>
         <w:t>dockerfile</w:t>
       </w:r>
-      <w:proofErr w:type="spellEnd"/>
       <w:r>
         <w:rPr>
           <w:rFonts w:hint="cs"/>
@@ -1383,9 +1326,94 @@
         </w:numPr>
       </w:pPr>
       <w:r>
-        <w:t xml:space="preserve">docker </w:t>
-      </w:r>
-      <w:proofErr w:type="gramStart"/>
+        <w:t>docker pull</w:t>
+      </w:r>
+      <w:r>
+        <w:rPr>
+          <w:rFonts w:hint="cs"/>
+          <w:rtl/>
+        </w:rPr>
+        <w:t xml:space="preserve"> : </w:t>
+      </w:r>
+      <w:r>
+        <w:rPr>
+          <w:rFonts w:hint="cs"/>
+          <w:rtl/>
+        </w:rPr>
+        <w:t>המשתמש נותן לפקודה כלי (וגרסה) שהוא רוצה לעבוד עם האימג' שלו. במידה והאימג' לא קיים לוקלית מתבצעת הורדה של האימג' מ-</w:t>
+      </w:r>
+      <w:r>
+        <w:t>dockerhub</w:t>
+      </w:r>
+      <w:r>
+        <w:rPr>
+          <w:rFonts w:hint="cs"/>
+          <w:rtl/>
+        </w:rPr>
+        <w:t>. דוגמה-</w:t>
+      </w:r>
+      <w:r>
+        <w:t xml:space="preserve"> docker pull ubuntu:20.04 </w:t>
+      </w:r>
+      <w:r>
+        <w:br/>
+      </w:r>
+      <w:r>
+        <w:rPr>
+          <w:rFonts w:hint="cs"/>
+          <w:rtl/>
+        </w:rPr>
+        <w:t xml:space="preserve">אם לא רושמים גרסה אז מתבצעת הורדה של הגרסה האחרונה </w:t>
+      </w:r>
+      <w:r>
+        <w:t>latest</w:t>
+      </w:r>
+      <w:r>
+        <w:rPr>
+          <w:rFonts w:hint="cs"/>
+          <w:rtl/>
+        </w:rPr>
+        <w:t>.</w:t>
+      </w:r>
+    </w:p>
+    <w:p>
+      <w:pPr>
+        <w:pStyle w:val="ListParagraph"/>
+        <w:numPr>
+          <w:ilvl w:val="0"/>
+          <w:numId w:val="10"/>
+        </w:numPr>
+      </w:pPr>
+      <w:r>
+        <w:t>docker run</w:t>
+      </w:r>
+      <w:r>
+        <w:rPr>
+          <w:rFonts w:hint="cs"/>
+          <w:rtl/>
+        </w:rPr>
+        <w:t xml:space="preserve"> : יוצר </w:t>
+      </w:r>
+      <w:r>
+        <w:t>container</w:t>
+      </w:r>
+      <w:r>
+        <w:rPr>
+          <w:rFonts w:hint="cs"/>
+          <w:rtl/>
+        </w:rPr>
+        <w:t xml:space="preserve"> ל-</w:t>
+      </w:r>
+      <w:r>
+        <w:t>image</w:t>
+      </w:r>
+      <w:r>
+        <w:rPr>
+          <w:rFonts w:hint="cs"/>
+          <w:rtl/>
+        </w:rPr>
+        <w:t xml:space="preserve">, מריץ את האימג'. אם האימג' לא קיים מבצע </w:t>
+      </w:r>
       <w:r>
         <w:t>pull</w:t>
       </w:r>
@@ -1394,37 +1422,12 @@
           <w:rFonts w:hint="cs"/>
           <w:rtl/>
         </w:rPr>
-        <w:t xml:space="preserve"> :</w:t>
-      </w:r>
-      <w:proofErr w:type="gramEnd"/>
-      <w:r>
-        <w:rPr>
-          <w:rFonts w:hint="cs"/>
-          <w:rtl/>
-        </w:rPr>
-        <w:t xml:space="preserve"> </w:t>
-      </w:r>
-      <w:r>
-        <w:rPr>
-          <w:rFonts w:hint="cs"/>
-          <w:rtl/>
-        </w:rPr>
-        <w:t>המשתמש נותן לפקודה כלי (וגרסה) שהוא רוצה לעבוד עם האימג' שלו. במידה והאימג' לא קיים לוקלית מתבצעת הורדה של האימג' מ-</w:t>
-      </w:r>
-      <w:r>
-        <w:t>dockerhub</w:t>
-      </w:r>
-      <w:r>
-        <w:rPr>
-          <w:rFonts w:hint="cs"/>
-          <w:rtl/>
-        </w:rPr>
-        <w:t>. דוגמה-</w:t>
-      </w:r>
-      <w:r>
-        <w:t xml:space="preserve"> docker pull ubuntu:20.04 </w:t>
-      </w:r>
-      <w:r>
+        <w:t xml:space="preserve"> אוטומטית.</w:t>
+      </w:r>
+      <w:r>
+        <w:rPr>
+          <w:rtl/>
+        </w:rPr>
         <w:br/>
       </w:r>
       <w:r>
@@ -1432,10 +1435,203 @@
           <w:rFonts w:hint="cs"/>
           <w:rtl/>
         </w:rPr>
-        <w:t xml:space="preserve">אם לא רושמים גרסה אז מתבצעת הורדה של הגרסה האחרונה </w:t>
-      </w:r>
-      <w:r>
-        <w:t>latest</w:t>
+        <w:t xml:space="preserve">אם מוסיפים לפקודה </w:t>
+      </w:r>
+      <w:r>
+        <w:t>-ti</w:t>
+      </w:r>
+      <w:r>
+        <w:rPr>
+          <w:rFonts w:hint="cs"/>
+          <w:rtl/>
+        </w:rPr>
+        <w:t xml:space="preserve"> זה הופך את הטרמינל לאינטרקטיבי (פותח שורה חדשה שבה ניתן לתת פקודות ל</w:t>
+      </w:r>
+      <w:r>
+        <w:t>container</w:t>
+      </w:r>
+      <w:r>
+        <w:rPr>
+          <w:rFonts w:hint="cs"/>
+          <w:rtl/>
+        </w:rPr>
+        <w:t>).</w:t>
+      </w:r>
+      <w:r>
+        <w:rPr>
+          <w:rtl/>
+        </w:rPr>
+        <w:br/>
+      </w:r>
+      <w:r>
+        <w:rPr>
+          <w:rFonts w:hint="cs"/>
+          <w:rtl/>
+        </w:rPr>
+        <w:t xml:space="preserve">אם מוסיפים בסוף הפקודה </w:t>
+      </w:r>
+      <w:r>
+        <w:t>/bin/sh</w:t>
+      </w:r>
+      <w:r>
+        <w:rPr>
+          <w:rFonts w:hint="cs"/>
+          <w:rtl/>
+        </w:rPr>
+        <w:t xml:space="preserve"> מתבצעת הרצה ב</w:t>
+      </w:r>
+      <w:r>
+        <w:t>shell</w:t>
+      </w:r>
+      <w:r>
+        <w:rPr>
+          <w:rFonts w:hint="cs"/>
+          <w:rtl/>
+        </w:rPr>
+        <w:t xml:space="preserve"> (</w:t>
+      </w:r>
+      <w:r>
+        <w:t>command</w:t>
+      </w:r>
+      <w:r>
+        <w:rPr>
+          <w:rFonts w:hint="cs"/>
+          <w:rtl/>
+        </w:rPr>
+        <w:t xml:space="preserve"> שונה).</w:t>
+      </w:r>
+      <w:r>
+        <w:rPr>
+          <w:rtl/>
+        </w:rPr>
+        <w:br/>
+      </w:r>
+      <w:r>
+        <w:rPr>
+          <w:rFonts w:hint="cs"/>
+          <w:rtl/>
+        </w:rPr>
+        <w:t xml:space="preserve">אם מוסיפים בסוף הפקודה </w:t>
+      </w:r>
+      <w:r>
+        <w:t>/bun/top</w:t>
+      </w:r>
+      <w:r>
+        <w:rPr>
+          <w:rFonts w:hint="cs"/>
+          <w:rtl/>
+        </w:rPr>
+        <w:t xml:space="preserve"> מוצג איזה </w:t>
+      </w:r>
+      <w:r>
+        <w:t>services</w:t>
+      </w:r>
+      <w:r>
+        <w:rPr>
+          <w:rFonts w:hint="cs"/>
+          <w:rtl/>
+        </w:rPr>
+        <w:t xml:space="preserve"> רצים.</w:t>
+      </w:r>
+    </w:p>
+    <w:p>
+      <w:pPr>
+        <w:pStyle w:val="ListParagraph"/>
+        <w:numPr>
+          <w:ilvl w:val="0"/>
+          <w:numId w:val="10"/>
+        </w:numPr>
+      </w:pPr>
+      <w:r>
+        <w:t>docker ps</w:t>
+      </w:r>
+      <w:r>
+        <w:rPr>
+          <w:rFonts w:hint="cs"/>
+          <w:rtl/>
+        </w:rPr>
+        <w:t xml:space="preserve"> : מציג את כל ה</w:t>
+      </w:r>
+      <w:r>
+        <w:t>containers</w:t>
+      </w:r>
+      <w:r>
+        <w:rPr>
+          <w:rFonts w:hint="cs"/>
+          <w:rtl/>
+        </w:rPr>
+        <w:t xml:space="preserve"> שרצים כרגע.</w:t>
+      </w:r>
+    </w:p>
+    <w:p>
+      <w:pPr>
+        <w:pStyle w:val="ListParagraph"/>
+        <w:numPr>
+          <w:ilvl w:val="0"/>
+          <w:numId w:val="10"/>
+        </w:numPr>
+      </w:pPr>
+      <w:r>
+        <w:t>docker images</w:t>
+      </w:r>
+      <w:r>
+        <w:rPr>
+          <w:rFonts w:hint="cs"/>
+          <w:rtl/>
+        </w:rPr>
+        <w:t xml:space="preserve"> : מציג את כל ה</w:t>
+      </w:r>
+      <w:r>
+        <w:t>images</w:t>
+      </w:r>
+      <w:r>
+        <w:rPr>
+          <w:rFonts w:hint="cs"/>
+          <w:rtl/>
+        </w:rPr>
+        <w:t xml:space="preserve"> שקיימים לוקלית, כל גרסה מקבלת שורה נפרדת.</w:t>
+      </w:r>
+    </w:p>
+    <w:p>
+      <w:pPr>
+        <w:pStyle w:val="ListParagraph"/>
+        <w:numPr>
+          <w:ilvl w:val="0"/>
+          <w:numId w:val="10"/>
+        </w:numPr>
+      </w:pPr>
+      <w:r>
+        <w:t>docker network ls</w:t>
+      </w:r>
+      <w:r>
+        <w:rPr>
+          <w:rFonts w:hint="cs"/>
+          <w:rtl/>
+        </w:rPr>
+        <w:t xml:space="preserve"> : מייצר לכל מודול </w:t>
+      </w:r>
+      <w:r>
+        <w:t>network</w:t>
+      </w:r>
+      <w:r>
+        <w:rPr>
+          <w:rFonts w:hint="cs"/>
+          <w:rtl/>
+        </w:rPr>
+        <w:t xml:space="preserve"> בפני עצמו, </w:t>
+      </w:r>
+      <w:r>
+        <w:t>ls</w:t>
+      </w:r>
+      <w:r>
+        <w:rPr>
+          <w:rFonts w:hint="cs"/>
+          <w:rtl/>
+        </w:rPr>
+        <w:t xml:space="preserve"> מציג את סוגי ה</w:t>
+      </w:r>
+      <w:r>
+        <w:t>networks</w:t>
       </w:r>
       <w:r>
         <w:rPr>
@@ -1454,26 +1650,14 @@
         </w:numPr>
       </w:pPr>
       <w:r>
-        <w:t xml:space="preserve">docker </w:t>
-      </w:r>
-      <w:proofErr w:type="gramStart"/>
-      <w:r>
-        <w:t>run</w:t>
-      </w:r>
-      <w:r>
-        <w:rPr>
-          <w:rFonts w:hint="cs"/>
-          <w:rtl/>
-        </w:rPr>
-        <w:t xml:space="preserve"> :</w:t>
-      </w:r>
-      <w:proofErr w:type="gramEnd"/>
-      <w:r>
-        <w:rPr>
-          <w:rFonts w:hint="cs"/>
-          <w:rtl/>
-        </w:rPr>
-        <w:t xml:space="preserve"> יוצר </w:t>
+        <w:t>docker volumes</w:t>
+      </w:r>
+      <w:r>
+        <w:rPr>
+          <w:rFonts w:hint="cs"/>
+          <w:rtl/>
+        </w:rPr>
+        <w:t xml:space="preserve"> : מאפשר ל</w:t>
       </w:r>
       <w:r>
         <w:t>container</w:t>
@@ -1483,55 +1667,17 @@
           <w:rFonts w:hint="cs"/>
           <w:rtl/>
         </w:rPr>
-        <w:t xml:space="preserve"> ל-</w:t>
-      </w:r>
-      <w:r>
-        <w:t>image</w:t>
-      </w:r>
-      <w:r>
-        <w:rPr>
-          <w:rFonts w:hint="cs"/>
-          <w:rtl/>
-        </w:rPr>
-        <w:t xml:space="preserve">, מריץ את האימג'. אם האימג' לא קיים מבצע </w:t>
-      </w:r>
-      <w:r>
-        <w:t>pull</w:t>
-      </w:r>
-      <w:r>
-        <w:rPr>
-          <w:rFonts w:hint="cs"/>
-          <w:rtl/>
-        </w:rPr>
-        <w:t xml:space="preserve"> אוטומטית.</w:t>
-      </w:r>
-      <w:r>
-        <w:rPr>
-          <w:rtl/>
-        </w:rPr>
-        <w:br/>
-      </w:r>
-      <w:r>
-        <w:rPr>
-          <w:rFonts w:hint="cs"/>
-          <w:rtl/>
-        </w:rPr>
-        <w:t xml:space="preserve">אם מוסיפים לפקודה </w:t>
-      </w:r>
-      <w:r>
-        <w:t>-</w:t>
-      </w:r>
-      <w:proofErr w:type="spellStart"/>
-      <w:r>
-        <w:t>ti</w:t>
-      </w:r>
-      <w:proofErr w:type="spellEnd"/>
-      <w:r>
-        <w:rPr>
-          <w:rFonts w:hint="cs"/>
-          <w:rtl/>
-        </w:rPr>
-        <w:t xml:space="preserve"> זה הופך את הטרמינל לאינטרקטיבי (פותח שורה חדשה שבה ניתן לתת פקודות ל</w:t>
+        <w:t xml:space="preserve"> "לראות את העולם החיצוני" אליו. כלומר, נותן לו לגשת לקבצים מחוץ אליו. צריך בפקודה זו לרשום נתיב (</w:t>
+      </w:r>
+      <w:r>
+        <w:t>path</w:t>
+      </w:r>
+      <w:r>
+        <w:rPr>
+          <w:rFonts w:hint="cs"/>
+          <w:rtl/>
+        </w:rPr>
+        <w:t>) למקום שאליו נרצה שהוא ייגש. (מבצע מיפוי של תיקייה חיצונית לתיקייה בתוך ה</w:t>
       </w:r>
       <w:r>
         <w:t>container</w:t>
@@ -1541,88 +1687,7 @@
           <w:rFonts w:hint="cs"/>
           <w:rtl/>
         </w:rPr>
-        <w:t>).</w:t>
-      </w:r>
-      <w:r>
-        <w:rPr>
-          <w:rtl/>
-        </w:rPr>
-        <w:br/>
-      </w:r>
-      <w:r>
-        <w:rPr>
-          <w:rFonts w:hint="cs"/>
-          <w:rtl/>
-        </w:rPr>
-        <w:t xml:space="preserve">אם מוסיפים בסוף הפקודה </w:t>
-      </w:r>
-      <w:r>
-        <w:t>/bin/</w:t>
-      </w:r>
-      <w:proofErr w:type="spellStart"/>
-      <w:r>
-        <w:t>sh</w:t>
-      </w:r>
-      <w:proofErr w:type="spellEnd"/>
-      <w:r>
-        <w:rPr>
-          <w:rFonts w:hint="cs"/>
-          <w:rtl/>
-        </w:rPr>
-        <w:t xml:space="preserve"> מתבצעת הרצה ב</w:t>
-      </w:r>
-      <w:r>
-        <w:t>shell</w:t>
-      </w:r>
-      <w:r>
-        <w:rPr>
-          <w:rFonts w:hint="cs"/>
-          <w:rtl/>
-        </w:rPr>
-        <w:t xml:space="preserve"> (</w:t>
-      </w:r>
-      <w:r>
-        <w:t>command</w:t>
-      </w:r>
-      <w:r>
-        <w:rPr>
-          <w:rFonts w:hint="cs"/>
-          <w:rtl/>
-        </w:rPr>
-        <w:t xml:space="preserve"> שונה).</w:t>
-      </w:r>
-      <w:r>
-        <w:rPr>
-          <w:rtl/>
-        </w:rPr>
-        <w:br/>
-      </w:r>
-      <w:r>
-        <w:rPr>
-          <w:rFonts w:hint="cs"/>
-          <w:rtl/>
-        </w:rPr>
-        <w:t xml:space="preserve">אם מוסיפים בסוף הפקודה </w:t>
-      </w:r>
-      <w:r>
-        <w:t>/bun/top</w:t>
-      </w:r>
-      <w:r>
-        <w:rPr>
-          <w:rFonts w:hint="cs"/>
-          <w:rtl/>
-        </w:rPr>
-        <w:t xml:space="preserve"> מוצג איזה </w:t>
-      </w:r>
-      <w:r>
-        <w:t>services</w:t>
-      </w:r>
-      <w:r>
-        <w:rPr>
-          <w:rFonts w:hint="cs"/>
-          <w:rtl/>
-        </w:rPr>
-        <w:t xml:space="preserve"> רצים.</w:t>
+        <w:t>, לדוגמה).</w:t>
       </w:r>
     </w:p>
     <w:p>
@@ -1634,38 +1699,44 @@
         </w:numPr>
       </w:pPr>
       <w:r>
-        <w:t xml:space="preserve">docker </w:t>
-      </w:r>
-      <w:proofErr w:type="spellStart"/>
-      <w:proofErr w:type="gramStart"/>
-      <w:r>
-        <w:t>ps</w:t>
-      </w:r>
-      <w:proofErr w:type="spellEnd"/>
-      <w:r>
-        <w:rPr>
-          <w:rFonts w:hint="cs"/>
-          <w:rtl/>
-        </w:rPr>
-        <w:t xml:space="preserve"> :</w:t>
-      </w:r>
-      <w:proofErr w:type="gramEnd"/>
-      <w:r>
-        <w:rPr>
-          <w:rFonts w:hint="cs"/>
-          <w:rtl/>
-        </w:rPr>
-        <w:t xml:space="preserve"> מציג את כל ה</w:t>
-      </w:r>
-      <w:r>
-        <w:t>containers</w:t>
-      </w:r>
-      <w:r>
-        <w:rPr>
-          <w:rFonts w:hint="cs"/>
-          <w:rtl/>
-        </w:rPr>
-        <w:t xml:space="preserve"> שרצים כרגע.</w:t>
+        <w:t>Docker kill</w:t>
+      </w:r>
+      <w:r>
+        <w:rPr>
+          <w:rFonts w:hint="cs"/>
+          <w:rtl/>
+        </w:rPr>
+        <w:t xml:space="preserve"> : </w:t>
+      </w:r>
+      <w:r>
+        <w:rPr>
+          <w:rFonts w:hint="cs"/>
+          <w:rtl/>
+        </w:rPr>
+        <w:t>מוחק את ה</w:t>
+      </w:r>
+      <w:r>
+        <w:t>container</w:t>
+      </w:r>
+      <w:r>
+        <w:rPr>
+          <w:rFonts w:hint="cs"/>
+          <w:rtl/>
+        </w:rPr>
+        <w:t xml:space="preserve"> שה</w:t>
+      </w:r>
+      <w:r>
+        <w:rPr>
+          <w:rFonts w:hint="cs"/>
+        </w:rPr>
+        <w:t>ID</w:t>
+      </w:r>
+      <w:r>
+        <w:rPr>
+          <w:rFonts w:hint="cs"/>
+          <w:rtl/>
+        </w:rPr>
+        <w:t xml:space="preserve"> שלו רשום בסוף הפקודה.</w:t>
       </w:r>
     </w:p>
     <w:p>
@@ -1675,92 +1746,46 @@
           <w:ilvl w:val="0"/>
           <w:numId w:val="10"/>
         </w:numPr>
-      </w:pPr>
-      <w:r>
-        <w:t xml:space="preserve">docker </w:t>
-      </w:r>
-      <w:proofErr w:type="gramStart"/>
-      <w:r>
-        <w:t>images</w:t>
-      </w:r>
-      <w:r>
-        <w:rPr>
-          <w:rFonts w:hint="cs"/>
-          <w:rtl/>
-        </w:rPr>
-        <w:t xml:space="preserve"> :</w:t>
-      </w:r>
-      <w:proofErr w:type="gramEnd"/>
-      <w:r>
-        <w:rPr>
-          <w:rFonts w:hint="cs"/>
-          <w:rtl/>
-        </w:rPr>
-        <w:t xml:space="preserve"> מציג את כל ה</w:t>
-      </w:r>
-      <w:r>
-        <w:t>images</w:t>
-      </w:r>
-      <w:r>
-        <w:rPr>
-          <w:rFonts w:hint="cs"/>
-          <w:rtl/>
-        </w:rPr>
-        <w:t xml:space="preserve"> שקיימים לוקלית, כל גרסה מקבלת שורה נפרדת.</w:t>
-      </w:r>
-    </w:p>
-    <w:p>
-      <w:pPr>
-        <w:pStyle w:val="ListParagraph"/>
-        <w:numPr>
-          <w:ilvl w:val="0"/>
-          <w:numId w:val="10"/>
-        </w:numPr>
-      </w:pPr>
-      <w:r>
-        <w:t xml:space="preserve">docker network </w:t>
-      </w:r>
-      <w:proofErr w:type="gramStart"/>
-      <w:r>
-        <w:t>ls</w:t>
-      </w:r>
-      <w:r>
-        <w:rPr>
-          <w:rFonts w:hint="cs"/>
-          <w:rtl/>
-        </w:rPr>
-        <w:t xml:space="preserve"> :</w:t>
-      </w:r>
-      <w:proofErr w:type="gramEnd"/>
-      <w:r>
-        <w:rPr>
-          <w:rFonts w:hint="cs"/>
-          <w:rtl/>
-        </w:rPr>
-        <w:t xml:space="preserve"> מייצר לכל מודול </w:t>
-      </w:r>
-      <w:r>
-        <w:t>network</w:t>
-      </w:r>
-      <w:r>
-        <w:rPr>
-          <w:rFonts w:hint="cs"/>
-          <w:rtl/>
-        </w:rPr>
-        <w:t xml:space="preserve"> בפני עצמו, </w:t>
-      </w:r>
-      <w:r>
-        <w:t>ls</w:t>
-      </w:r>
-      <w:r>
-        <w:rPr>
-          <w:rFonts w:hint="cs"/>
-          <w:rtl/>
-        </w:rPr>
-        <w:t xml:space="preserve"> מציג את סוגי ה</w:t>
-      </w:r>
-      <w:r>
-        <w:t>networks</w:t>
+        <w:rPr>
+          <w:rFonts w:hint="cs"/>
+          <w:rtl/>
+        </w:rPr>
+      </w:pPr>
+      <w:r>
+        <w:t>Docker exec -ti</w:t>
+      </w:r>
+      <w:r>
+        <w:rPr>
+          <w:rFonts w:hint="cs"/>
+          <w:rtl/>
+        </w:rPr>
+        <w:t xml:space="preserve"> : יוצר טרמינל אינטרקטיבי ל</w:t>
+      </w:r>
+      <w:r>
+        <w:t>container</w:t>
+      </w:r>
+      <w:r>
+        <w:rPr>
+          <w:rFonts w:hint="cs"/>
+          <w:rtl/>
+        </w:rPr>
+        <w:t xml:space="preserve"> שכבר רץ ברקע. יש לתת לפקודה זו </w:t>
+      </w:r>
+      <w:r>
+        <w:rPr>
+          <w:rFonts w:hint="cs"/>
+        </w:rPr>
+        <w:t>ID</w:t>
+      </w:r>
+      <w:r>
+        <w:rPr>
+          <w:rFonts w:hint="cs"/>
+          <w:rtl/>
+        </w:rPr>
+        <w:t xml:space="preserve"> או שם של ה</w:t>
+      </w:r>
+      <w:r>
+        <w:t>container</w:t>
       </w:r>
       <w:r>
         <w:rPr>
@@ -1769,135 +1794,6 @@
         </w:rPr>
         <w:t>.</w:t>
       </w:r>
-    </w:p>
-    <w:p>
-      <w:pPr>
-        <w:pStyle w:val="ListParagraph"/>
-        <w:numPr>
-          <w:ilvl w:val="0"/>
-          <w:numId w:val="10"/>
-        </w:numPr>
-      </w:pPr>
-      <w:r>
-        <w:t xml:space="preserve">docker </w:t>
-      </w:r>
-      <w:proofErr w:type="gramStart"/>
-      <w:r>
-        <w:t>volumes</w:t>
-      </w:r>
-      <w:r>
-        <w:rPr>
-          <w:rFonts w:hint="cs"/>
-          <w:rtl/>
-        </w:rPr>
-        <w:t xml:space="preserve"> :</w:t>
-      </w:r>
-      <w:proofErr w:type="gramEnd"/>
-      <w:r>
-        <w:rPr>
-          <w:rFonts w:hint="cs"/>
-          <w:rtl/>
-        </w:rPr>
-        <w:t xml:space="preserve"> מאפשר ל</w:t>
-      </w:r>
-      <w:r>
-        <w:t>container</w:t>
-      </w:r>
-      <w:r>
-        <w:rPr>
-          <w:rFonts w:hint="cs"/>
-          <w:rtl/>
-        </w:rPr>
-        <w:t xml:space="preserve"> "לראות את העולם החיצוני" אליו. כלומר, נותן לו לגשת לקבצים מחוץ אליו. צריך בפקודה זו לרשום נתיב (</w:t>
-      </w:r>
-      <w:r>
-        <w:t>path</w:t>
-      </w:r>
-      <w:r>
-        <w:rPr>
-          <w:rFonts w:hint="cs"/>
-          <w:rtl/>
-        </w:rPr>
-        <w:t>) למקום שאליו נרצה שהוא ייגש. (מבצע מיפוי של תיקייה חיצונית לתיקייה בתוך ה</w:t>
-      </w:r>
-      <w:r>
-        <w:t>container</w:t>
-      </w:r>
-      <w:r>
-        <w:rPr>
-          <w:rFonts w:hint="cs"/>
-          <w:rtl/>
-        </w:rPr>
-        <w:t>, לדוגמה).</w:t>
-      </w:r>
-    </w:p>
-    <w:p>
-      <w:pPr>
-        <w:pStyle w:val="ListParagraph"/>
-        <w:numPr>
-          <w:ilvl w:val="0"/>
-          <w:numId w:val="10"/>
-        </w:numPr>
-      </w:pPr>
-      <w:r>
-        <w:t xml:space="preserve">Docker </w:t>
-      </w:r>
-      <w:proofErr w:type="gramStart"/>
-      <w:r>
-        <w:t>kill</w:t>
-      </w:r>
-      <w:r>
-        <w:rPr>
-          <w:rFonts w:hint="cs"/>
-          <w:rtl/>
-        </w:rPr>
-        <w:t xml:space="preserve"> :</w:t>
-      </w:r>
-      <w:proofErr w:type="gramEnd"/>
-      <w:r>
-        <w:rPr>
-          <w:rFonts w:hint="cs"/>
-          <w:rtl/>
-        </w:rPr>
-        <w:t xml:space="preserve"> </w:t>
-      </w:r>
-      <w:r>
-        <w:rPr>
-          <w:rFonts w:hint="cs"/>
-          <w:rtl/>
-        </w:rPr>
-        <w:t>מוחק את ה</w:t>
-      </w:r>
-      <w:r>
-        <w:t>container</w:t>
-      </w:r>
-      <w:r>
-        <w:rPr>
-          <w:rFonts w:hint="cs"/>
-          <w:rtl/>
-        </w:rPr>
-        <w:t xml:space="preserve"> שה</w:t>
-      </w:r>
-      <w:r>
-        <w:rPr>
-          <w:rFonts w:hint="cs"/>
-        </w:rPr>
-        <w:t>ID</w:t>
-      </w:r>
-      <w:r>
-        <w:rPr>
-          <w:rFonts w:hint="cs"/>
-          <w:rtl/>
-        </w:rPr>
-        <w:t xml:space="preserve"> שלו רשום בסוף הפקודה.</w:t>
-      </w:r>
-    </w:p>
-    <w:p>
-      <w:pPr>
-        <w:rPr>
-          <w:rtl/>
-        </w:rPr>
-      </w:pPr>
     </w:p>
     <w:p>
       <w:pPr>
@@ -1956,7 +1852,6 @@
           <w:numId w:val="11"/>
         </w:numPr>
       </w:pPr>
-      <w:proofErr w:type="gramStart"/>
       <w:r>
         <w:t>ls</w:t>
       </w:r>
@@ -1965,15 +1860,7 @@
           <w:rFonts w:hint="cs"/>
           <w:rtl/>
         </w:rPr>
-        <w:t xml:space="preserve"> :</w:t>
-      </w:r>
-      <w:proofErr w:type="gramEnd"/>
-      <w:r>
-        <w:rPr>
-          <w:rFonts w:hint="cs"/>
-          <w:rtl/>
-        </w:rPr>
-        <w:t xml:space="preserve"> יוצר רשימה של כל התיקיות (</w:t>
+        <w:t xml:space="preserve"> : יוצר רשימה של כל התיקיות (</w:t>
       </w:r>
       <w:r>
         <w:t>directories</w:t>
@@ -1995,26 +1882,14 @@
         </w:numPr>
       </w:pPr>
       <w:r>
-        <w:t>ls -</w:t>
-      </w:r>
-      <w:proofErr w:type="gramStart"/>
-      <w:r>
-        <w:t>l</w:t>
-      </w:r>
-      <w:r>
-        <w:rPr>
-          <w:rFonts w:hint="cs"/>
-          <w:rtl/>
-        </w:rPr>
-        <w:t xml:space="preserve"> :</w:t>
-      </w:r>
-      <w:proofErr w:type="gramEnd"/>
-      <w:r>
-        <w:rPr>
-          <w:rFonts w:hint="cs"/>
-          <w:rtl/>
-        </w:rPr>
-        <w:t xml:space="preserve"> נותן פירוט לרשימה של התיקיות.</w:t>
+        <w:t>ls -l</w:t>
+      </w:r>
+      <w:r>
+        <w:rPr>
+          <w:rFonts w:hint="cs"/>
+          <w:rtl/>
+        </w:rPr>
+        <w:t xml:space="preserve"> : נותן פירוט לרשימה של התיקיות.</w:t>
       </w:r>
     </w:p>
     <w:p>
@@ -2025,26 +1900,15 @@
           <w:numId w:val="11"/>
         </w:numPr>
       </w:pPr>
-      <w:proofErr w:type="spellStart"/>
-      <w:proofErr w:type="gramStart"/>
       <w:r>
         <w:t>ps</w:t>
       </w:r>
-      <w:proofErr w:type="spellEnd"/>
-      <w:r>
-        <w:rPr>
-          <w:rFonts w:hint="cs"/>
-          <w:rtl/>
-        </w:rPr>
-        <w:t xml:space="preserve"> :</w:t>
-      </w:r>
-      <w:proofErr w:type="gramEnd"/>
-      <w:r>
-        <w:rPr>
-          <w:rFonts w:hint="cs"/>
-          <w:rtl/>
-        </w:rPr>
-        <w:t xml:space="preserve"> מציג את כל התהליכים שרצים (</w:t>
+      <w:r>
+        <w:rPr>
+          <w:rFonts w:hint="cs"/>
+          <w:rtl/>
+        </w:rPr>
+        <w:t xml:space="preserve"> : מציג את כל התהליכים שרצים (</w:t>
       </w:r>
       <w:r>
         <w:t>processes</w:t>
@@ -2085,7 +1949,6 @@
           <w:numId w:val="12"/>
         </w:numPr>
       </w:pPr>
-      <w:proofErr w:type="gramStart"/>
       <w:r>
         <w:t>exit</w:t>
       </w:r>
@@ -2094,15 +1957,7 @@
           <w:rFonts w:hint="cs"/>
           <w:rtl/>
         </w:rPr>
-        <w:t xml:space="preserve"> :</w:t>
-      </w:r>
-      <w:proofErr w:type="gramEnd"/>
-      <w:r>
-        <w:rPr>
-          <w:rFonts w:hint="cs"/>
-          <w:rtl/>
-        </w:rPr>
-        <w:t xml:space="preserve"> חוזר חזרה למקום שהיינו בו לפני. לדוגמה, אם מבצעים יציאה מהאימג' נשלחים חזרה ל</w:t>
+        <w:t xml:space="preserve"> : חוזר חזרה למקום שהיינו בו לפני. לדוגמה, אם מבצעים יציאה מהאימג' נשלחים חזרה ל</w:t>
       </w:r>
       <w:r>
         <w:rPr>
@@ -2126,7 +1981,6 @@
           <w:numId w:val="12"/>
         </w:numPr>
       </w:pPr>
-      <w:proofErr w:type="gramStart"/>
       <w:r>
         <w:t>clear</w:t>
       </w:r>
@@ -2135,15 +1989,7 @@
           <w:rFonts w:hint="cs"/>
           <w:rtl/>
         </w:rPr>
-        <w:t xml:space="preserve"> :</w:t>
-      </w:r>
-      <w:proofErr w:type="gramEnd"/>
-      <w:r>
-        <w:rPr>
-          <w:rFonts w:hint="cs"/>
-          <w:rtl/>
-        </w:rPr>
-        <w:t xml:space="preserve"> ניקוי מסך.</w:t>
+        <w:t xml:space="preserve"> : ניקוי מסך.</w:t>
       </w:r>
     </w:p>
     <w:p>
@@ -2154,35 +2000,18 @@
           <w:numId w:val="12"/>
         </w:numPr>
       </w:pPr>
-      <w:proofErr w:type="spellStart"/>
       <w:r>
         <w:t>w</w:t>
       </w:r>
       <w:r>
-        <w:t>sl</w:t>
-      </w:r>
-      <w:proofErr w:type="spellEnd"/>
-      <w:r>
-        <w:t xml:space="preserve"> -l -</w:t>
-      </w:r>
-      <w:proofErr w:type="gramStart"/>
-      <w:r>
-        <w:t>v</w:t>
-      </w:r>
-      <w:r>
-        <w:rPr>
-          <w:rFonts w:hint="cs"/>
-          <w:rtl/>
-        </w:rPr>
-        <w:t xml:space="preserve"> :</w:t>
-      </w:r>
-      <w:proofErr w:type="gramEnd"/>
-      <w:r>
-        <w:rPr>
-          <w:rFonts w:hint="cs"/>
-          <w:rtl/>
-        </w:rPr>
-        <w:t xml:space="preserve"> מריצים פקודה זו ב-</w:t>
+        <w:t>sl -l -v</w:t>
+      </w:r>
+      <w:r>
+        <w:rPr>
+          <w:rFonts w:hint="cs"/>
+          <w:rtl/>
+        </w:rPr>
+        <w:t xml:space="preserve"> : מריצים פקודה זו ב-</w:t>
       </w:r>
       <w:r>
         <w:t>power shell</w:t>

</xml_diff>